<commit_message>
adding some change and adding the Complete IEEE report
</commit_message>
<xml_diff>
--- a/assets/Project-Report.docx
+++ b/assets/Project-Report.docx
@@ -270,7 +270,6 @@
                                   <w:dataBinding w:prefixMappings="xmlns:ns0='http://purl.org/dc/elements/1.1/' xmlns:ns1='http://schemas.openxmlformats.org/package/2006/metadata/core-properties' " w:xpath="/ns1:coreProperties[1]/ns0:creator[1]" w:storeItemID="{6C3C8BC8-F283-45AE-878A-BAB7291924A1}"/>
                                   <w:text/>
                                 </w:sdtPr>
-                                <w:sdtEndPr/>
                                 <w:sdtContent>
                                   <w:p>
                                     <w:pPr>
@@ -324,7 +323,6 @@
                                     <w:dataBinding w:prefixMappings="xmlns:ns0='http://schemas.microsoft.com/office/2006/coverPageProps' " w:xpath="/ns0:CoverPageProperties[1]/ns0:CompanyEmail[1]" w:storeItemID="{55AF091B-3C7A-41E3-B477-F2FDAA23CFDA}"/>
                                     <w:text/>
                                   </w:sdtPr>
-                                  <w:sdtEndPr/>
                                   <w:sdtContent>
                                     <w:r>
                                       <w:rPr>
@@ -546,7 +544,6 @@
                                   <w:dataBinding w:prefixMappings="xmlns:ns0='http://schemas.microsoft.com/office/2006/coverPageProps' " w:xpath="/ns0:CoverPageProperties[1]/ns0:Abstract[1]" w:storeItemID="{55AF091B-3C7A-41E3-B477-F2FDAA23CFDA}"/>
                                   <w:text w:multiLine="1"/>
                                 </w:sdtPr>
-                                <w:sdtEndPr/>
                                 <w:sdtContent>
                                   <w:p>
                                     <w:pPr>
@@ -888,7 +885,6 @@
                                     <w:dataBinding w:prefixMappings="xmlns:ns0='http://purl.org/dc/elements/1.1/' xmlns:ns1='http://schemas.openxmlformats.org/package/2006/metadata/core-properties' " w:xpath="/ns1:coreProperties[1]/ns0:title[1]" w:storeItemID="{6C3C8BC8-F283-45AE-878A-BAB7291924A1}"/>
                                     <w:text w:multiLine="1"/>
                                   </w:sdtPr>
-                                  <w:sdtEndPr/>
                                   <w:sdtContent>
                                     <w:r>
                                       <w:rPr>
@@ -923,11 +919,6 @@
                                   <w:dataBinding w:prefixMappings="xmlns:ns0='http://purl.org/dc/elements/1.1/' xmlns:ns1='http://schemas.openxmlformats.org/package/2006/metadata/core-properties' " w:xpath="/ns1:coreProperties[1]/ns0:subject[1]" w:storeItemID="{6C3C8BC8-F283-45AE-878A-BAB7291924A1}"/>
                                   <w:text/>
                                 </w:sdtPr>
-                                <w:sdtEndPr>
-                                  <w:rPr>
-                                    <w:rStyle w:val="Heading1Char"/>
-                                  </w:rPr>
-                                </w:sdtEndPr>
                                 <w:sdtContent>
                                   <w:p>
                                     <w:pPr>

</xml_diff>